<commit_message>
update documentation uml and frame
</commit_message>
<xml_diff>
--- a/commandlinecommunicator.docx
+++ b/commandlinecommunicator.docx
@@ -479,6 +479,18 @@
         </w:rPr>
         <w:t xml:space="preserve"> - </w:t>
       </w:r>
+      <w:r>
+        <w:rPr>
+          <w:lang w:val="en-US"/>
+        </w:rPr>
+        <w:t>*</w:t>
+      </w:r>
+      <w:r>
+        <w:rPr>
+          <w:lang w:val="en-US"/>
+        </w:rPr>
+        <w:t xml:space="preserve"> [numOfEvent].[firstCondition].[secondCondition].</w:t>
+      </w:r>
     </w:p>
     <w:p>
       <w:pPr>
@@ -549,19 +561,1547 @@
           <w:lang w:val="en-US"/>
         </w:rPr>
       </w:pPr>
-    </w:p>
-    <w:p>
-      <w:pPr>
-        <w:rPr>
-          <w:lang w:val="en-US"/>
-        </w:rPr>
-      </w:pPr>
-      <w:r>
-        <w:rPr>
-          <w:lang w:val="en-US"/>
-        </w:rPr>
-        <w:br w:type="page"/>
-      </w:r>
+      <w:r>
+        <w:rPr>
+          <w:lang w:val="en-US"/>
+        </w:rPr>
+        <w:t>*</w:t>
+      </w:r>
+      <w:r>
+        <w:rPr>
+          <w:lang w:val="en-US"/>
+        </w:rPr>
+        <w:t>client</w:t>
+      </w:r>
+    </w:p>
+    <w:tbl>
+      <w:tblPr>
+        <w:tblStyle w:val="TableGrid"/>
+        <w:tblW w:w="0" w:type="auto"/>
+        <w:tblInd w:w="720" w:type="dxa"/>
+        <w:tblLayout w:type="fixed"/>
+        <w:tblLook w:val="04A0" w:firstRow="1" w:lastRow="0" w:firstColumn="1" w:lastColumn="0" w:noHBand="0" w:noVBand="1"/>
+      </w:tblPr>
+      <w:tblGrid>
+        <w:gridCol w:w="401"/>
+        <w:gridCol w:w="1397"/>
+        <w:gridCol w:w="1395"/>
+        <w:gridCol w:w="6392"/>
+      </w:tblGrid>
+      <w:tr>
+        <w:trPr>
+          <w:trHeight w:val="250"/>
+        </w:trPr>
+        <w:tc>
+          <w:tcPr>
+            <w:tcW w:w="401" w:type="dxa"/>
+          </w:tcPr>
+          <w:p>
+            <w:pPr>
+              <w:pStyle w:val="ListParagraph"/>
+              <w:ind w:left="0"/>
+              <w:rPr>
+                <w:lang w:val="en-US"/>
+              </w:rPr>
+            </w:pPr>
+            <w:r>
+              <w:rPr>
+                <w:lang w:val="en-US"/>
+              </w:rPr>
+              <w:t>0.</w:t>
+            </w:r>
+          </w:p>
+        </w:tc>
+        <w:tc>
+          <w:tcPr>
+            <w:tcW w:w="1397" w:type="dxa"/>
+          </w:tcPr>
+          <w:p>
+            <w:pPr>
+              <w:pStyle w:val="ListParagraph"/>
+              <w:ind w:left="0"/>
+              <w:rPr>
+                <w:lang w:val="en-US"/>
+              </w:rPr>
+            </w:pPr>
+            <w:r>
+              <w:rPr>
+                <w:lang w:val="en-US"/>
+              </w:rPr>
+              <w:t>login.</w:t>
+            </w:r>
+          </w:p>
+        </w:tc>
+        <w:tc>
+          <w:tcPr>
+            <w:tcW w:w="1395" w:type="dxa"/>
+          </w:tcPr>
+          <w:p>
+            <w:pPr>
+              <w:pStyle w:val="ListParagraph"/>
+              <w:ind w:left="0"/>
+              <w:rPr>
+                <w:lang w:val="en-US"/>
+              </w:rPr>
+            </w:pPr>
+            <w:r>
+              <w:rPr>
+                <w:lang w:val="en-US"/>
+              </w:rPr>
+              <w:t>password.</w:t>
+            </w:r>
+          </w:p>
+        </w:tc>
+        <w:tc>
+          <w:tcPr>
+            <w:tcW w:w="6392" w:type="dxa"/>
+          </w:tcPr>
+          <w:p>
+            <w:pPr>
+              <w:pStyle w:val="ListParagraph"/>
+              <w:ind w:left="0"/>
+              <w:rPr>
+                <w:lang w:val="en-US"/>
+              </w:rPr>
+            </w:pPr>
+            <w:r>
+              <w:rPr>
+                <w:lang w:val="en-US"/>
+              </w:rPr>
+              <w:t xml:space="preserve">Request for login </w:t>
+            </w:r>
+          </w:p>
+        </w:tc>
+      </w:tr>
+      <w:tr>
+        <w:trPr>
+          <w:trHeight w:val="250"/>
+        </w:trPr>
+        <w:tc>
+          <w:tcPr>
+            <w:tcW w:w="401" w:type="dxa"/>
+          </w:tcPr>
+          <w:p>
+            <w:pPr>
+              <w:pStyle w:val="ListParagraph"/>
+              <w:ind w:left="0"/>
+              <w:rPr>
+                <w:lang w:val="en-US"/>
+              </w:rPr>
+            </w:pPr>
+            <w:r>
+              <w:rPr>
+                <w:lang w:val="en-US"/>
+              </w:rPr>
+              <w:t>1.</w:t>
+            </w:r>
+          </w:p>
+        </w:tc>
+        <w:tc>
+          <w:tcPr>
+            <w:tcW w:w="1397" w:type="dxa"/>
+          </w:tcPr>
+          <w:p>
+            <w:pPr>
+              <w:pStyle w:val="ListParagraph"/>
+              <w:ind w:left="0"/>
+              <w:rPr>
+                <w:lang w:val="en-US"/>
+              </w:rPr>
+            </w:pPr>
+            <w:r>
+              <w:rPr>
+                <w:lang w:val="en-US"/>
+              </w:rPr>
+              <w:t>l</w:t>
+            </w:r>
+            <w:r>
+              <w:rPr>
+                <w:lang w:val="en-US"/>
+              </w:rPr>
+              <w:t>ogin.</w:t>
+            </w:r>
+          </w:p>
+        </w:tc>
+        <w:tc>
+          <w:tcPr>
+            <w:tcW w:w="1395" w:type="dxa"/>
+          </w:tcPr>
+          <w:p>
+            <w:pPr>
+              <w:pStyle w:val="ListParagraph"/>
+              <w:ind w:left="0"/>
+              <w:rPr>
+                <w:lang w:val="en-US"/>
+              </w:rPr>
+            </w:pPr>
+            <w:r>
+              <w:rPr>
+                <w:lang w:val="en-US"/>
+              </w:rPr>
+              <w:t>p</w:t>
+            </w:r>
+            <w:r>
+              <w:rPr>
+                <w:lang w:val="en-US"/>
+              </w:rPr>
+              <w:t>assword.</w:t>
+            </w:r>
+          </w:p>
+        </w:tc>
+        <w:tc>
+          <w:tcPr>
+            <w:tcW w:w="6392" w:type="dxa"/>
+          </w:tcPr>
+          <w:p>
+            <w:pPr>
+              <w:pStyle w:val="ListParagraph"/>
+              <w:ind w:left="0"/>
+              <w:rPr>
+                <w:lang w:val="en-US"/>
+              </w:rPr>
+            </w:pPr>
+            <w:r>
+              <w:rPr>
+                <w:lang w:val="en-US"/>
+              </w:rPr>
+              <w:t>Request for create account</w:t>
+            </w:r>
+          </w:p>
+        </w:tc>
+      </w:tr>
+      <w:tr>
+        <w:trPr>
+          <w:trHeight w:val="261"/>
+        </w:trPr>
+        <w:tc>
+          <w:tcPr>
+            <w:tcW w:w="401" w:type="dxa"/>
+          </w:tcPr>
+          <w:p>
+            <w:pPr>
+              <w:pStyle w:val="ListParagraph"/>
+              <w:ind w:left="0"/>
+              <w:rPr>
+                <w:lang w:val="en-US"/>
+              </w:rPr>
+            </w:pPr>
+            <w:r>
+              <w:rPr>
+                <w:lang w:val="en-US"/>
+              </w:rPr>
+              <w:t>2.</w:t>
+            </w:r>
+          </w:p>
+        </w:tc>
+        <w:tc>
+          <w:tcPr>
+            <w:tcW w:w="1397" w:type="dxa"/>
+          </w:tcPr>
+          <w:p>
+            <w:pPr>
+              <w:pStyle w:val="ListParagraph"/>
+              <w:ind w:left="0"/>
+              <w:rPr>
+                <w:lang w:val="en-US"/>
+              </w:rPr>
+            </w:pPr>
+            <w:r>
+              <w:rPr>
+                <w:lang w:val="en-US"/>
+              </w:rPr>
+              <w:t>m</w:t>
+            </w:r>
+            <w:r>
+              <w:rPr>
+                <w:lang w:val="en-US"/>
+              </w:rPr>
+              <w:t>essage.</w:t>
+            </w:r>
+          </w:p>
+        </w:tc>
+        <w:tc>
+          <w:tcPr>
+            <w:tcW w:w="1395" w:type="dxa"/>
+          </w:tcPr>
+          <w:p>
+            <w:pPr>
+              <w:pStyle w:val="ListParagraph"/>
+              <w:ind w:left="0"/>
+              <w:rPr>
+                <w:lang w:val="en-US"/>
+              </w:rPr>
+            </w:pPr>
+          </w:p>
+        </w:tc>
+        <w:tc>
+          <w:tcPr>
+            <w:tcW w:w="6392" w:type="dxa"/>
+          </w:tcPr>
+          <w:p>
+            <w:pPr>
+              <w:pStyle w:val="ListParagraph"/>
+              <w:ind w:left="0"/>
+              <w:rPr>
+                <w:lang w:val="en-US"/>
+              </w:rPr>
+            </w:pPr>
+            <w:r>
+              <w:rPr>
+                <w:lang w:val="en-US"/>
+              </w:rPr>
+              <w:t>Send broadcast message</w:t>
+            </w:r>
+          </w:p>
+        </w:tc>
+      </w:tr>
+      <w:tr>
+        <w:trPr>
+          <w:trHeight w:val="250"/>
+        </w:trPr>
+        <w:tc>
+          <w:tcPr>
+            <w:tcW w:w="401" w:type="dxa"/>
+          </w:tcPr>
+          <w:p>
+            <w:pPr>
+              <w:pStyle w:val="ListParagraph"/>
+              <w:ind w:left="0"/>
+              <w:rPr>
+                <w:lang w:val="en-US"/>
+              </w:rPr>
+            </w:pPr>
+            <w:r>
+              <w:rPr>
+                <w:lang w:val="en-US"/>
+              </w:rPr>
+              <w:t>3.</w:t>
+            </w:r>
+          </w:p>
+        </w:tc>
+        <w:tc>
+          <w:tcPr>
+            <w:tcW w:w="1397" w:type="dxa"/>
+          </w:tcPr>
+          <w:p>
+            <w:pPr>
+              <w:pStyle w:val="ListParagraph"/>
+              <w:ind w:left="0"/>
+              <w:rPr>
+                <w:lang w:val="en-US"/>
+              </w:rPr>
+            </w:pPr>
+            <w:r>
+              <w:rPr>
+                <w:lang w:val="en-US"/>
+              </w:rPr>
+              <w:t>g</w:t>
+            </w:r>
+            <w:r>
+              <w:rPr>
+                <w:lang w:val="en-US"/>
+              </w:rPr>
+              <w:t>roupName.</w:t>
+            </w:r>
+          </w:p>
+        </w:tc>
+        <w:tc>
+          <w:tcPr>
+            <w:tcW w:w="1395" w:type="dxa"/>
+          </w:tcPr>
+          <w:p>
+            <w:pPr>
+              <w:pStyle w:val="ListParagraph"/>
+              <w:ind w:left="0"/>
+              <w:rPr>
+                <w:lang w:val="en-US"/>
+              </w:rPr>
+            </w:pPr>
+            <w:r>
+              <w:rPr>
+                <w:lang w:val="en-US"/>
+              </w:rPr>
+              <w:t>clientName</w:t>
+            </w:r>
+            <w:r>
+              <w:rPr>
+                <w:lang w:val="en-US"/>
+              </w:rPr>
+              <w:t>.</w:t>
+            </w:r>
+          </w:p>
+        </w:tc>
+        <w:tc>
+          <w:tcPr>
+            <w:tcW w:w="6392" w:type="dxa"/>
+          </w:tcPr>
+          <w:p>
+            <w:pPr>
+              <w:pStyle w:val="ListParagraph"/>
+              <w:ind w:left="0"/>
+              <w:rPr>
+                <w:lang w:val="en-US"/>
+              </w:rPr>
+            </w:pPr>
+            <w:r>
+              <w:rPr>
+                <w:lang w:val="en-US"/>
+              </w:rPr>
+              <w:t>Create new private group</w:t>
+            </w:r>
+          </w:p>
+        </w:tc>
+      </w:tr>
+      <w:tr>
+        <w:trPr>
+          <w:trHeight w:val="250"/>
+        </w:trPr>
+        <w:tc>
+          <w:tcPr>
+            <w:tcW w:w="401" w:type="dxa"/>
+          </w:tcPr>
+          <w:p>
+            <w:pPr>
+              <w:pStyle w:val="ListParagraph"/>
+              <w:ind w:left="0"/>
+              <w:rPr>
+                <w:lang w:val="en-US"/>
+              </w:rPr>
+            </w:pPr>
+            <w:r>
+              <w:rPr>
+                <w:lang w:val="en-US"/>
+              </w:rPr>
+              <w:t>4.</w:t>
+            </w:r>
+          </w:p>
+        </w:tc>
+        <w:tc>
+          <w:tcPr>
+            <w:tcW w:w="1397" w:type="dxa"/>
+          </w:tcPr>
+          <w:p>
+            <w:pPr>
+              <w:pStyle w:val="ListParagraph"/>
+              <w:ind w:left="0"/>
+              <w:rPr>
+                <w:lang w:val="en-US"/>
+              </w:rPr>
+            </w:pPr>
+            <w:r>
+              <w:rPr>
+                <w:lang w:val="en-US"/>
+              </w:rPr>
+              <w:t>g</w:t>
+            </w:r>
+            <w:r>
+              <w:rPr>
+                <w:lang w:val="en-US"/>
+              </w:rPr>
+              <w:t>roupName.</w:t>
+            </w:r>
+          </w:p>
+        </w:tc>
+        <w:tc>
+          <w:tcPr>
+            <w:tcW w:w="1395" w:type="dxa"/>
+          </w:tcPr>
+          <w:p>
+            <w:pPr>
+              <w:pStyle w:val="ListParagraph"/>
+              <w:ind w:left="0"/>
+              <w:rPr>
+                <w:lang w:val="en-US"/>
+              </w:rPr>
+            </w:pPr>
+            <w:r>
+              <w:rPr>
+                <w:lang w:val="en-US"/>
+              </w:rPr>
+              <w:t>c</w:t>
+            </w:r>
+            <w:r>
+              <w:rPr>
+                <w:lang w:val="en-US"/>
+              </w:rPr>
+              <w:t>lientName.</w:t>
+            </w:r>
+          </w:p>
+        </w:tc>
+        <w:tc>
+          <w:tcPr>
+            <w:tcW w:w="6392" w:type="dxa"/>
+          </w:tcPr>
+          <w:p>
+            <w:pPr>
+              <w:pStyle w:val="ListParagraph"/>
+              <w:ind w:left="0"/>
+              <w:rPr>
+                <w:lang w:val="en-US"/>
+              </w:rPr>
+            </w:pPr>
+            <w:r>
+              <w:rPr>
+                <w:lang w:val="en-US"/>
+              </w:rPr>
+              <w:t>Add new client to group</w:t>
+            </w:r>
+          </w:p>
+        </w:tc>
+      </w:tr>
+      <w:tr>
+        <w:trPr>
+          <w:trHeight w:val="250"/>
+        </w:trPr>
+        <w:tc>
+          <w:tcPr>
+            <w:tcW w:w="401" w:type="dxa"/>
+          </w:tcPr>
+          <w:p>
+            <w:pPr>
+              <w:pStyle w:val="ListParagraph"/>
+              <w:ind w:left="0"/>
+              <w:rPr>
+                <w:lang w:val="en-US"/>
+              </w:rPr>
+            </w:pPr>
+            <w:r>
+              <w:rPr>
+                <w:lang w:val="en-US"/>
+              </w:rPr>
+              <w:t>5.</w:t>
+            </w:r>
+          </w:p>
+        </w:tc>
+        <w:tc>
+          <w:tcPr>
+            <w:tcW w:w="1397" w:type="dxa"/>
+          </w:tcPr>
+          <w:p>
+            <w:pPr>
+              <w:pStyle w:val="ListParagraph"/>
+              <w:ind w:left="0"/>
+              <w:rPr>
+                <w:lang w:val="en-US"/>
+              </w:rPr>
+            </w:pPr>
+            <w:r>
+              <w:rPr>
+                <w:lang w:val="en-US"/>
+              </w:rPr>
+              <w:t>groupName.</w:t>
+            </w:r>
+          </w:p>
+        </w:tc>
+        <w:tc>
+          <w:tcPr>
+            <w:tcW w:w="1395" w:type="dxa"/>
+          </w:tcPr>
+          <w:p>
+            <w:pPr>
+              <w:pStyle w:val="ListParagraph"/>
+              <w:ind w:left="0"/>
+              <w:rPr>
+                <w:lang w:val="en-US"/>
+              </w:rPr>
+            </w:pPr>
+            <w:r>
+              <w:rPr>
+                <w:lang w:val="en-US"/>
+              </w:rPr>
+              <w:t>message.</w:t>
+            </w:r>
+          </w:p>
+        </w:tc>
+        <w:tc>
+          <w:tcPr>
+            <w:tcW w:w="6392" w:type="dxa"/>
+          </w:tcPr>
+          <w:p>
+            <w:pPr>
+              <w:pStyle w:val="ListParagraph"/>
+              <w:ind w:left="0"/>
+              <w:rPr>
+                <w:lang w:val="en-US"/>
+              </w:rPr>
+            </w:pPr>
+            <w:r>
+              <w:rPr>
+                <w:lang w:val="en-US"/>
+              </w:rPr>
+              <w:t>Send message to group</w:t>
+            </w:r>
+          </w:p>
+        </w:tc>
+      </w:tr>
+      <w:tr>
+        <w:trPr>
+          <w:trHeight w:val="250"/>
+        </w:trPr>
+        <w:tc>
+          <w:tcPr>
+            <w:tcW w:w="401" w:type="dxa"/>
+          </w:tcPr>
+          <w:p>
+            <w:pPr>
+              <w:pStyle w:val="ListParagraph"/>
+              <w:ind w:left="0"/>
+              <w:rPr>
+                <w:lang w:val="en-US"/>
+              </w:rPr>
+            </w:pPr>
+            <w:r>
+              <w:rPr>
+                <w:lang w:val="en-US"/>
+              </w:rPr>
+              <w:t>6.</w:t>
+            </w:r>
+          </w:p>
+        </w:tc>
+        <w:tc>
+          <w:tcPr>
+            <w:tcW w:w="1397" w:type="dxa"/>
+          </w:tcPr>
+          <w:p>
+            <w:pPr>
+              <w:pStyle w:val="ListParagraph"/>
+              <w:ind w:left="0"/>
+              <w:rPr>
+                <w:lang w:val="en-US"/>
+              </w:rPr>
+            </w:pPr>
+            <w:r>
+              <w:rPr>
+                <w:lang w:val="en-US"/>
+              </w:rPr>
+              <w:t>clients.</w:t>
+            </w:r>
+          </w:p>
+        </w:tc>
+        <w:tc>
+          <w:tcPr>
+            <w:tcW w:w="1395" w:type="dxa"/>
+          </w:tcPr>
+          <w:p>
+            <w:pPr>
+              <w:pStyle w:val="ListParagraph"/>
+              <w:ind w:left="0"/>
+              <w:rPr>
+                <w:lang w:val="en-US"/>
+              </w:rPr>
+            </w:pPr>
+          </w:p>
+        </w:tc>
+        <w:tc>
+          <w:tcPr>
+            <w:tcW w:w="6392" w:type="dxa"/>
+          </w:tcPr>
+          <w:p>
+            <w:pPr>
+              <w:pStyle w:val="ListParagraph"/>
+              <w:ind w:left="0"/>
+              <w:rPr>
+                <w:lang w:val="en-US"/>
+              </w:rPr>
+            </w:pPr>
+            <w:r>
+              <w:rPr>
+                <w:lang w:val="en-US"/>
+              </w:rPr>
+              <w:t>Request for online clients list</w:t>
+            </w:r>
+          </w:p>
+        </w:tc>
+      </w:tr>
+      <w:tr>
+        <w:trPr>
+          <w:trHeight w:val="250"/>
+        </w:trPr>
+        <w:tc>
+          <w:tcPr>
+            <w:tcW w:w="401" w:type="dxa"/>
+          </w:tcPr>
+          <w:p>
+            <w:pPr>
+              <w:pStyle w:val="ListParagraph"/>
+              <w:ind w:left="0"/>
+              <w:rPr>
+                <w:lang w:val="en-US"/>
+              </w:rPr>
+            </w:pPr>
+            <w:r>
+              <w:rPr>
+                <w:lang w:val="en-US"/>
+              </w:rPr>
+              <w:t>7.</w:t>
+            </w:r>
+          </w:p>
+        </w:tc>
+        <w:tc>
+          <w:tcPr>
+            <w:tcW w:w="1397" w:type="dxa"/>
+          </w:tcPr>
+          <w:p>
+            <w:pPr>
+              <w:pStyle w:val="ListParagraph"/>
+              <w:ind w:left="0"/>
+              <w:rPr>
+                <w:lang w:val="en-US"/>
+              </w:rPr>
+            </w:pPr>
+            <w:r>
+              <w:rPr>
+                <w:lang w:val="en-US"/>
+              </w:rPr>
+              <w:t>password.</w:t>
+            </w:r>
+          </w:p>
+        </w:tc>
+        <w:tc>
+          <w:tcPr>
+            <w:tcW w:w="1395" w:type="dxa"/>
+          </w:tcPr>
+          <w:p>
+            <w:pPr>
+              <w:pStyle w:val="ListParagraph"/>
+              <w:ind w:left="0"/>
+              <w:rPr>
+                <w:lang w:val="en-US"/>
+              </w:rPr>
+            </w:pPr>
+          </w:p>
+        </w:tc>
+        <w:tc>
+          <w:tcPr>
+            <w:tcW w:w="6392" w:type="dxa"/>
+          </w:tcPr>
+          <w:p>
+            <w:pPr>
+              <w:pStyle w:val="ListParagraph"/>
+              <w:ind w:left="0"/>
+              <w:rPr>
+                <w:lang w:val="en-US"/>
+              </w:rPr>
+            </w:pPr>
+            <w:r>
+              <w:rPr>
+                <w:lang w:val="en-US"/>
+              </w:rPr>
+              <w:t>Request for logout</w:t>
+            </w:r>
+          </w:p>
+        </w:tc>
+      </w:tr>
+      <w:tr>
+        <w:trPr>
+          <w:trHeight w:val="250"/>
+        </w:trPr>
+        <w:tc>
+          <w:tcPr>
+            <w:tcW w:w="401" w:type="dxa"/>
+          </w:tcPr>
+          <w:p>
+            <w:pPr>
+              <w:pStyle w:val="ListParagraph"/>
+              <w:ind w:left="0"/>
+              <w:rPr>
+                <w:lang w:val="en-US"/>
+              </w:rPr>
+            </w:pPr>
+            <w:r>
+              <w:rPr>
+                <w:lang w:val="en-US"/>
+              </w:rPr>
+              <w:t>9.</w:t>
+            </w:r>
+          </w:p>
+        </w:tc>
+        <w:tc>
+          <w:tcPr>
+            <w:tcW w:w="1397" w:type="dxa"/>
+          </w:tcPr>
+          <w:p>
+            <w:pPr>
+              <w:pStyle w:val="ListParagraph"/>
+              <w:ind w:left="0"/>
+              <w:rPr>
+                <w:lang w:val="en-US"/>
+              </w:rPr>
+            </w:pPr>
+            <w:r>
+              <w:rPr>
+                <w:lang w:val="en-US"/>
+              </w:rPr>
+              <w:t>exit</w:t>
+            </w:r>
+          </w:p>
+        </w:tc>
+        <w:tc>
+          <w:tcPr>
+            <w:tcW w:w="1395" w:type="dxa"/>
+          </w:tcPr>
+          <w:p>
+            <w:pPr>
+              <w:pStyle w:val="ListParagraph"/>
+              <w:ind w:left="0"/>
+              <w:rPr>
+                <w:lang w:val="en-US"/>
+              </w:rPr>
+            </w:pPr>
+          </w:p>
+        </w:tc>
+        <w:tc>
+          <w:tcPr>
+            <w:tcW w:w="6392" w:type="dxa"/>
+          </w:tcPr>
+          <w:p>
+            <w:pPr>
+              <w:pStyle w:val="ListParagraph"/>
+              <w:ind w:left="0"/>
+              <w:rPr>
+                <w:lang w:val="en-US"/>
+              </w:rPr>
+            </w:pPr>
+            <w:r>
+              <w:rPr>
+                <w:lang w:val="en-US"/>
+              </w:rPr>
+              <w:t>admin: close server</w:t>
+            </w:r>
+          </w:p>
+        </w:tc>
+      </w:tr>
+    </w:tbl>
+    <w:p>
+      <w:pPr>
+        <w:pStyle w:val="ListParagraph"/>
+        <w:rPr>
+          <w:lang w:val="en-US"/>
+        </w:rPr>
+      </w:pPr>
+    </w:p>
+    <w:p>
+      <w:pPr>
+        <w:rPr>
+          <w:lang w:val="en-US"/>
+        </w:rPr>
+      </w:pPr>
+    </w:p>
+    <w:p>
+      <w:pPr>
+        <w:rPr>
+          <w:lang w:val="en-US"/>
+        </w:rPr>
+      </w:pPr>
+      <w:bookmarkStart w:id="0" w:name="_GoBack"/>
+      <w:bookmarkEnd w:id="0"/>
+    </w:p>
+    <w:p>
+      <w:pPr>
+        <w:rPr>
+          <w:lang w:val="en-US"/>
+        </w:rPr>
+      </w:pPr>
+    </w:p>
+    <w:p>
+      <w:pPr>
+        <w:rPr>
+          <w:lang w:val="en-US"/>
+        </w:rPr>
+      </w:pPr>
+    </w:p>
+    <w:p>
+      <w:pPr>
+        <w:ind w:firstLine="708"/>
+        <w:rPr>
+          <w:lang w:val="en-US"/>
+        </w:rPr>
+      </w:pPr>
+      <w:r>
+        <w:rPr>
+          <w:lang w:val="en-US"/>
+        </w:rPr>
+        <w:lastRenderedPageBreak/>
+        <w:t>*server:</w:t>
+      </w:r>
+    </w:p>
+    <w:tbl>
+      <w:tblPr>
+        <w:tblStyle w:val="TableGrid"/>
+        <w:tblW w:w="0" w:type="auto"/>
+        <w:tblInd w:w="720" w:type="dxa"/>
+        <w:tblLayout w:type="fixed"/>
+        <w:tblLook w:val="04A0" w:firstRow="1" w:lastRow="0" w:firstColumn="1" w:lastColumn="0" w:noHBand="0" w:noVBand="1"/>
+      </w:tblPr>
+      <w:tblGrid>
+        <w:gridCol w:w="401"/>
+        <w:gridCol w:w="1851"/>
+        <w:gridCol w:w="5490"/>
+      </w:tblGrid>
+      <w:tr>
+        <w:trPr>
+          <w:trHeight w:val="250"/>
+        </w:trPr>
+        <w:tc>
+          <w:tcPr>
+            <w:tcW w:w="401" w:type="dxa"/>
+          </w:tcPr>
+          <w:p>
+            <w:pPr>
+              <w:pStyle w:val="ListParagraph"/>
+              <w:ind w:left="0"/>
+              <w:rPr>
+                <w:lang w:val="en-US"/>
+              </w:rPr>
+            </w:pPr>
+            <w:r>
+              <w:rPr>
+                <w:lang w:val="en-US"/>
+              </w:rPr>
+              <w:t>0.</w:t>
+            </w:r>
+          </w:p>
+        </w:tc>
+        <w:tc>
+          <w:tcPr>
+            <w:tcW w:w="1851" w:type="dxa"/>
+          </w:tcPr>
+          <w:p>
+            <w:pPr>
+              <w:pStyle w:val="ListParagraph"/>
+              <w:ind w:left="0"/>
+              <w:rPr>
+                <w:lang w:val="en-US"/>
+              </w:rPr>
+            </w:pPr>
+            <w:r>
+              <w:rPr>
+                <w:lang w:val="en-US"/>
+              </w:rPr>
+              <w:t>accept/refuse</w:t>
+            </w:r>
+          </w:p>
+        </w:tc>
+        <w:tc>
+          <w:tcPr>
+            <w:tcW w:w="5490" w:type="dxa"/>
+          </w:tcPr>
+          <w:p>
+            <w:pPr>
+              <w:pStyle w:val="ListParagraph"/>
+              <w:ind w:left="0"/>
+              <w:rPr>
+                <w:lang w:val="en-US"/>
+              </w:rPr>
+            </w:pPr>
+            <w:r>
+              <w:rPr>
+                <w:lang w:val="en-US"/>
+              </w:rPr>
+              <w:t>reply</w:t>
+            </w:r>
+            <w:r>
+              <w:rPr>
+                <w:lang w:val="en-US"/>
+              </w:rPr>
+              <w:t xml:space="preserve"> for login </w:t>
+            </w:r>
+          </w:p>
+        </w:tc>
+      </w:tr>
+      <w:tr>
+        <w:trPr>
+          <w:trHeight w:val="250"/>
+        </w:trPr>
+        <w:tc>
+          <w:tcPr>
+            <w:tcW w:w="401" w:type="dxa"/>
+          </w:tcPr>
+          <w:p>
+            <w:pPr>
+              <w:pStyle w:val="ListParagraph"/>
+              <w:ind w:left="0"/>
+              <w:rPr>
+                <w:lang w:val="en-US"/>
+              </w:rPr>
+            </w:pPr>
+            <w:r>
+              <w:rPr>
+                <w:lang w:val="en-US"/>
+              </w:rPr>
+              <w:t>1.</w:t>
+            </w:r>
+          </w:p>
+        </w:tc>
+        <w:tc>
+          <w:tcPr>
+            <w:tcW w:w="1851" w:type="dxa"/>
+          </w:tcPr>
+          <w:p>
+            <w:pPr>
+              <w:pStyle w:val="ListParagraph"/>
+              <w:ind w:left="0"/>
+              <w:rPr>
+                <w:lang w:val="en-US"/>
+              </w:rPr>
+            </w:pPr>
+            <w:r>
+              <w:rPr>
+                <w:lang w:val="en-US"/>
+              </w:rPr>
+              <w:t>accept/refuse</w:t>
+            </w:r>
+          </w:p>
+        </w:tc>
+        <w:tc>
+          <w:tcPr>
+            <w:tcW w:w="5490" w:type="dxa"/>
+          </w:tcPr>
+          <w:p>
+            <w:pPr>
+              <w:pStyle w:val="ListParagraph"/>
+              <w:ind w:left="0"/>
+              <w:rPr>
+                <w:lang w:val="en-US"/>
+              </w:rPr>
+            </w:pPr>
+            <w:r>
+              <w:rPr>
+                <w:lang w:val="en-US"/>
+              </w:rPr>
+              <w:t>reply for create account</w:t>
+            </w:r>
+          </w:p>
+        </w:tc>
+      </w:tr>
+      <w:tr>
+        <w:trPr>
+          <w:trHeight w:val="261"/>
+        </w:trPr>
+        <w:tc>
+          <w:tcPr>
+            <w:tcW w:w="401" w:type="dxa"/>
+          </w:tcPr>
+          <w:p>
+            <w:pPr>
+              <w:pStyle w:val="ListParagraph"/>
+              <w:ind w:left="0"/>
+              <w:rPr>
+                <w:lang w:val="en-US"/>
+              </w:rPr>
+            </w:pPr>
+            <w:r>
+              <w:rPr>
+                <w:lang w:val="en-US"/>
+              </w:rPr>
+              <w:t>2.</w:t>
+            </w:r>
+          </w:p>
+        </w:tc>
+        <w:tc>
+          <w:tcPr>
+            <w:tcW w:w="1851" w:type="dxa"/>
+          </w:tcPr>
+          <w:p>
+            <w:pPr>
+              <w:pStyle w:val="ListParagraph"/>
+              <w:ind w:left="0"/>
+              <w:rPr>
+                <w:lang w:val="en-US"/>
+              </w:rPr>
+            </w:pPr>
+            <w:r>
+              <w:rPr>
+                <w:lang w:val="en-US"/>
+              </w:rPr>
+              <w:t>m</w:t>
+            </w:r>
+            <w:r>
+              <w:rPr>
+                <w:lang w:val="en-US"/>
+              </w:rPr>
+              <w:t>essage</w:t>
+            </w:r>
+          </w:p>
+        </w:tc>
+        <w:tc>
+          <w:tcPr>
+            <w:tcW w:w="5490" w:type="dxa"/>
+          </w:tcPr>
+          <w:p>
+            <w:pPr>
+              <w:pStyle w:val="ListParagraph"/>
+              <w:ind w:left="0"/>
+              <w:rPr>
+                <w:lang w:val="en-US"/>
+              </w:rPr>
+            </w:pPr>
+            <w:r>
+              <w:rPr>
+                <w:lang w:val="en-US"/>
+              </w:rPr>
+              <w:t>redirect broadcast message</w:t>
+            </w:r>
+          </w:p>
+        </w:tc>
+      </w:tr>
+      <w:tr>
+        <w:trPr>
+          <w:trHeight w:val="250"/>
+        </w:trPr>
+        <w:tc>
+          <w:tcPr>
+            <w:tcW w:w="401" w:type="dxa"/>
+          </w:tcPr>
+          <w:p>
+            <w:pPr>
+              <w:pStyle w:val="ListParagraph"/>
+              <w:ind w:left="0"/>
+              <w:rPr>
+                <w:lang w:val="en-US"/>
+              </w:rPr>
+            </w:pPr>
+            <w:r>
+              <w:rPr>
+                <w:lang w:val="en-US"/>
+              </w:rPr>
+              <w:t>3.</w:t>
+            </w:r>
+          </w:p>
+        </w:tc>
+        <w:tc>
+          <w:tcPr>
+            <w:tcW w:w="1851" w:type="dxa"/>
+          </w:tcPr>
+          <w:p>
+            <w:pPr>
+              <w:pStyle w:val="ListParagraph"/>
+              <w:ind w:left="0"/>
+              <w:rPr>
+                <w:lang w:val="en-US"/>
+              </w:rPr>
+            </w:pPr>
+            <w:r>
+              <w:rPr>
+                <w:lang w:val="en-US"/>
+              </w:rPr>
+              <w:t>accept/refuse</w:t>
+            </w:r>
+          </w:p>
+        </w:tc>
+        <w:tc>
+          <w:tcPr>
+            <w:tcW w:w="5490" w:type="dxa"/>
+          </w:tcPr>
+          <w:p>
+            <w:pPr>
+              <w:pStyle w:val="ListParagraph"/>
+              <w:ind w:left="0"/>
+              <w:rPr>
+                <w:lang w:val="en-US"/>
+              </w:rPr>
+            </w:pPr>
+            <w:r>
+              <w:rPr>
+                <w:lang w:val="en-US"/>
+              </w:rPr>
+              <w:t xml:space="preserve">reply </w:t>
+            </w:r>
+            <w:r>
+              <w:rPr>
+                <w:lang w:val="en-US"/>
+              </w:rPr>
+              <w:t xml:space="preserve">for create </w:t>
+            </w:r>
+            <w:r>
+              <w:rPr>
+                <w:lang w:val="en-US"/>
+              </w:rPr>
+              <w:t>new private group</w:t>
+            </w:r>
+          </w:p>
+        </w:tc>
+      </w:tr>
+      <w:tr>
+        <w:trPr>
+          <w:trHeight w:val="250"/>
+        </w:trPr>
+        <w:tc>
+          <w:tcPr>
+            <w:tcW w:w="401" w:type="dxa"/>
+          </w:tcPr>
+          <w:p>
+            <w:pPr>
+              <w:pStyle w:val="ListParagraph"/>
+              <w:ind w:left="0"/>
+              <w:rPr>
+                <w:lang w:val="en-US"/>
+              </w:rPr>
+            </w:pPr>
+            <w:r>
+              <w:rPr>
+                <w:lang w:val="en-US"/>
+              </w:rPr>
+              <w:t>4.</w:t>
+            </w:r>
+          </w:p>
+        </w:tc>
+        <w:tc>
+          <w:tcPr>
+            <w:tcW w:w="1851" w:type="dxa"/>
+          </w:tcPr>
+          <w:p>
+            <w:pPr>
+              <w:pStyle w:val="ListParagraph"/>
+              <w:ind w:left="0"/>
+              <w:rPr>
+                <w:lang w:val="en-US"/>
+              </w:rPr>
+            </w:pPr>
+            <w:r>
+              <w:rPr>
+                <w:lang w:val="en-US"/>
+              </w:rPr>
+              <w:t>accept/refuse</w:t>
+            </w:r>
+          </w:p>
+        </w:tc>
+        <w:tc>
+          <w:tcPr>
+            <w:tcW w:w="5490" w:type="dxa"/>
+          </w:tcPr>
+          <w:p>
+            <w:pPr>
+              <w:pStyle w:val="ListParagraph"/>
+              <w:ind w:left="0"/>
+              <w:rPr>
+                <w:lang w:val="en-US"/>
+              </w:rPr>
+            </w:pPr>
+            <w:r>
+              <w:rPr>
+                <w:lang w:val="en-US"/>
+              </w:rPr>
+              <w:t xml:space="preserve">reply for </w:t>
+            </w:r>
+            <w:r>
+              <w:rPr>
+                <w:lang w:val="en-US"/>
+              </w:rPr>
+              <w:t xml:space="preserve">add </w:t>
+            </w:r>
+            <w:r>
+              <w:rPr>
+                <w:lang w:val="en-US"/>
+              </w:rPr>
+              <w:t>new client to group</w:t>
+            </w:r>
+          </w:p>
+        </w:tc>
+      </w:tr>
+      <w:tr>
+        <w:trPr>
+          <w:trHeight w:val="250"/>
+        </w:trPr>
+        <w:tc>
+          <w:tcPr>
+            <w:tcW w:w="401" w:type="dxa"/>
+          </w:tcPr>
+          <w:p>
+            <w:pPr>
+              <w:pStyle w:val="ListParagraph"/>
+              <w:ind w:left="0"/>
+              <w:rPr>
+                <w:lang w:val="en-US"/>
+              </w:rPr>
+            </w:pPr>
+            <w:r>
+              <w:rPr>
+                <w:lang w:val="en-US"/>
+              </w:rPr>
+              <w:t>5.</w:t>
+            </w:r>
+          </w:p>
+        </w:tc>
+        <w:tc>
+          <w:tcPr>
+            <w:tcW w:w="1851" w:type="dxa"/>
+          </w:tcPr>
+          <w:p>
+            <w:pPr>
+              <w:pStyle w:val="ListParagraph"/>
+              <w:ind w:left="0"/>
+              <w:rPr>
+                <w:lang w:val="en-US"/>
+              </w:rPr>
+            </w:pPr>
+            <w:r>
+              <w:rPr>
+                <w:lang w:val="en-US"/>
+              </w:rPr>
+              <w:t>message</w:t>
+            </w:r>
+            <w:r>
+              <w:rPr>
+                <w:lang w:val="en-US"/>
+              </w:rPr>
+              <w:t>.</w:t>
+            </w:r>
+          </w:p>
+        </w:tc>
+        <w:tc>
+          <w:tcPr>
+            <w:tcW w:w="5490" w:type="dxa"/>
+          </w:tcPr>
+          <w:p>
+            <w:pPr>
+              <w:pStyle w:val="ListParagraph"/>
+              <w:ind w:left="0"/>
+              <w:rPr>
+                <w:lang w:val="en-US"/>
+              </w:rPr>
+            </w:pPr>
+            <w:r>
+              <w:rPr>
+                <w:lang w:val="en-US"/>
+              </w:rPr>
+              <w:t>redirect</w:t>
+            </w:r>
+            <w:r>
+              <w:rPr>
+                <w:lang w:val="en-US"/>
+              </w:rPr>
+              <w:t xml:space="preserve"> message to group</w:t>
+            </w:r>
+          </w:p>
+        </w:tc>
+      </w:tr>
+      <w:tr>
+        <w:trPr>
+          <w:trHeight w:val="250"/>
+        </w:trPr>
+        <w:tc>
+          <w:tcPr>
+            <w:tcW w:w="401" w:type="dxa"/>
+          </w:tcPr>
+          <w:p>
+            <w:pPr>
+              <w:pStyle w:val="ListParagraph"/>
+              <w:ind w:left="0"/>
+              <w:rPr>
+                <w:lang w:val="en-US"/>
+              </w:rPr>
+            </w:pPr>
+            <w:r>
+              <w:rPr>
+                <w:lang w:val="en-US"/>
+              </w:rPr>
+              <w:t>6.</w:t>
+            </w:r>
+          </w:p>
+        </w:tc>
+        <w:tc>
+          <w:tcPr>
+            <w:tcW w:w="1851" w:type="dxa"/>
+          </w:tcPr>
+          <w:p>
+            <w:pPr>
+              <w:pStyle w:val="ListParagraph"/>
+              <w:ind w:left="0"/>
+              <w:rPr>
+                <w:lang w:val="en-US"/>
+              </w:rPr>
+            </w:pPr>
+            <w:r>
+              <w:rPr>
+                <w:lang w:val="en-US"/>
+              </w:rPr>
+              <w:t>c</w:t>
+            </w:r>
+            <w:r>
+              <w:rPr>
+                <w:lang w:val="en-US"/>
+              </w:rPr>
+              <w:t>lient</w:t>
+            </w:r>
+            <w:r>
+              <w:rPr>
+                <w:lang w:val="en-US"/>
+              </w:rPr>
+              <w:t>1</w:t>
+            </w:r>
+            <w:r>
+              <w:rPr>
+                <w:lang w:val="en-US"/>
+              </w:rPr>
+              <w:t>.</w:t>
+            </w:r>
+            <w:r>
+              <w:rPr>
+                <w:lang w:val="en-US"/>
+              </w:rPr>
+              <w:t>client2.(…)</w:t>
+            </w:r>
+          </w:p>
+        </w:tc>
+        <w:tc>
+          <w:tcPr>
+            <w:tcW w:w="5490" w:type="dxa"/>
+          </w:tcPr>
+          <w:p>
+            <w:pPr>
+              <w:pStyle w:val="ListParagraph"/>
+              <w:ind w:left="0"/>
+              <w:rPr>
+                <w:lang w:val="en-US"/>
+              </w:rPr>
+            </w:pPr>
+            <w:r>
+              <w:rPr>
+                <w:lang w:val="en-US"/>
+              </w:rPr>
+              <w:t>reply for online clients list</w:t>
+            </w:r>
+          </w:p>
+        </w:tc>
+      </w:tr>
+      <w:tr>
+        <w:trPr>
+          <w:trHeight w:val="250"/>
+        </w:trPr>
+        <w:tc>
+          <w:tcPr>
+            <w:tcW w:w="401" w:type="dxa"/>
+          </w:tcPr>
+          <w:p>
+            <w:pPr>
+              <w:pStyle w:val="ListParagraph"/>
+              <w:ind w:left="0"/>
+              <w:rPr>
+                <w:lang w:val="en-US"/>
+              </w:rPr>
+            </w:pPr>
+            <w:r>
+              <w:rPr>
+                <w:lang w:val="en-US"/>
+              </w:rPr>
+              <w:t>7.</w:t>
+            </w:r>
+          </w:p>
+        </w:tc>
+        <w:tc>
+          <w:tcPr>
+            <w:tcW w:w="1851" w:type="dxa"/>
+          </w:tcPr>
+          <w:p>
+            <w:pPr>
+              <w:pStyle w:val="ListParagraph"/>
+              <w:ind w:left="0"/>
+              <w:rPr>
+                <w:lang w:val="en-US"/>
+              </w:rPr>
+            </w:pPr>
+            <w:r>
+              <w:rPr>
+                <w:lang w:val="en-US"/>
+              </w:rPr>
+              <w:t>accept/refuse</w:t>
+            </w:r>
+          </w:p>
+        </w:tc>
+        <w:tc>
+          <w:tcPr>
+            <w:tcW w:w="5490" w:type="dxa"/>
+          </w:tcPr>
+          <w:p>
+            <w:pPr>
+              <w:pStyle w:val="ListParagraph"/>
+              <w:ind w:left="0"/>
+              <w:rPr>
+                <w:lang w:val="en-US"/>
+              </w:rPr>
+            </w:pPr>
+            <w:r>
+              <w:rPr>
+                <w:lang w:val="en-US"/>
+              </w:rPr>
+              <w:t>reply for logout</w:t>
+            </w:r>
+          </w:p>
+        </w:tc>
+      </w:tr>
+      <w:tr>
+        <w:trPr>
+          <w:trHeight w:val="250"/>
+        </w:trPr>
+        <w:tc>
+          <w:tcPr>
+            <w:tcW w:w="401" w:type="dxa"/>
+          </w:tcPr>
+          <w:p>
+            <w:pPr>
+              <w:pStyle w:val="ListParagraph"/>
+              <w:ind w:left="0"/>
+              <w:rPr>
+                <w:lang w:val="en-US"/>
+              </w:rPr>
+            </w:pPr>
+            <w:r>
+              <w:rPr>
+                <w:lang w:val="en-US"/>
+              </w:rPr>
+              <w:t>9.</w:t>
+            </w:r>
+          </w:p>
+        </w:tc>
+        <w:tc>
+          <w:tcPr>
+            <w:tcW w:w="1851" w:type="dxa"/>
+          </w:tcPr>
+          <w:p>
+            <w:pPr>
+              <w:pStyle w:val="ListParagraph"/>
+              <w:ind w:left="0"/>
+              <w:rPr>
+                <w:lang w:val="en-US"/>
+              </w:rPr>
+            </w:pPr>
+            <w:r>
+              <w:rPr>
+                <w:lang w:val="en-US"/>
+              </w:rPr>
+              <w:t>accept/refuse</w:t>
+            </w:r>
+          </w:p>
+        </w:tc>
+        <w:tc>
+          <w:tcPr>
+            <w:tcW w:w="5490" w:type="dxa"/>
+          </w:tcPr>
+          <w:p>
+            <w:pPr>
+              <w:pStyle w:val="ListParagraph"/>
+              <w:ind w:left="0"/>
+              <w:rPr>
+                <w:lang w:val="en-US"/>
+              </w:rPr>
+            </w:pPr>
+            <w:r>
+              <w:rPr>
+                <w:lang w:val="en-US"/>
+              </w:rPr>
+              <w:t>admin: reply for close server</w:t>
+            </w:r>
+          </w:p>
+        </w:tc>
+      </w:tr>
+    </w:tbl>
+    <w:p>
+      <w:pPr>
+        <w:rPr>
+          <w:lang w:val="en-US"/>
+        </w:rPr>
+      </w:pPr>
     </w:p>
     <w:p>
       <w:pPr>
@@ -575,7 +2115,6 @@
           <w:b/>
           <w:lang w:val="en-US"/>
         </w:rPr>
-        <w:lastRenderedPageBreak/>
         <w:t>Client UML:</w:t>
       </w:r>
     </w:p>
@@ -1315,6 +2854,7 @@
               <w:rPr>
                 <w:lang w:val="en-US"/>
               </w:rPr>
+              <w:lastRenderedPageBreak/>
               <w:t>Timeout for response – disconnect from the server and restart client</w:t>
             </w:r>
           </w:p>
@@ -1386,7 +2926,6 @@
         <w:rPr>
           <w:lang w:val="en-US"/>
         </w:rPr>
-        <w:lastRenderedPageBreak/>
         <w:t xml:space="preserve">Log in </w:t>
       </w:r>
     </w:p>
@@ -5124,150 +6663,14 @@
       </w:pPr>
       <w:r>
         <w:rPr>
-          <w:b/>
-          <w:noProof/>
-          <w:sz w:val="24"/>
-          <w:lang w:eastAsia="pl-PL"/>
-        </w:rPr>
-        <w:drawing>
-          <wp:inline distT="0" distB="0" distL="0" distR="0">
-            <wp:extent cx="6645910" cy="2633980"/>
-            <wp:effectExtent l="0" t="0" r="2540" b="0"/>
-            <wp:docPr id="2" name="Picture 2"/>
-            <wp:cNvGraphicFramePr>
-              <a:graphicFrameLocks xmlns:a="http://schemas.openxmlformats.org/drawingml/2006/main" noChangeAspect="1"/>
-            </wp:cNvGraphicFramePr>
-            <a:graphic xmlns:a="http://schemas.openxmlformats.org/drawingml/2006/main">
-              <a:graphicData uri="http://schemas.openxmlformats.org/drawingml/2006/picture">
-                <pic:pic xmlns:pic="http://schemas.openxmlformats.org/drawingml/2006/picture">
-                  <pic:nvPicPr>
-                    <pic:cNvPr id="2" name="classdiag.png"/>
-                    <pic:cNvPicPr/>
-                  </pic:nvPicPr>
-                  <pic:blipFill>
-                    <a:blip r:embed="rId8">
-                      <a:extLst>
-                        <a:ext uri="{28A0092B-C50C-407E-A947-70E740481C1C}">
-                          <a14:useLocalDpi xmlns:a14="http://schemas.microsoft.com/office/drawing/2010/main" val="0"/>
-                        </a:ext>
-                      </a:extLst>
-                    </a:blip>
-                    <a:stretch>
-                      <a:fillRect/>
-                    </a:stretch>
-                  </pic:blipFill>
-                  <pic:spPr>
-                    <a:xfrm>
-                      <a:off x="0" y="0"/>
-                      <a:ext cx="6645910" cy="2633980"/>
-                    </a:xfrm>
-                    <a:prstGeom prst="rect">
-                      <a:avLst/>
-                    </a:prstGeom>
-                  </pic:spPr>
-                </pic:pic>
-              </a:graphicData>
-            </a:graphic>
-          </wp:inline>
-        </w:drawing>
-      </w:r>
-    </w:p>
-    <w:p>
-      <w:pPr>
-        <w:rPr>
-          <w:b/>
-          <w:sz w:val="24"/>
-          <w:lang w:val="en-US"/>
-        </w:rPr>
-      </w:pPr>
-    </w:p>
-    <w:p>
-      <w:pPr>
-        <w:rPr>
-          <w:b/>
-          <w:sz w:val="24"/>
-          <w:lang w:val="en-US"/>
-        </w:rPr>
-      </w:pPr>
-      <w:r>
-        <w:rPr>
-          <w:b/>
-          <w:sz w:val="24"/>
-          <w:lang w:val="en-US"/>
-        </w:rPr>
-        <w:br w:type="page"/>
-      </w:r>
-    </w:p>
-    <w:p>
-      <w:pPr>
-        <w:rPr>
-          <w:b/>
-          <w:sz w:val="24"/>
-          <w:lang w:val="en-US"/>
-        </w:rPr>
-      </w:pPr>
-      <w:r>
-        <w:rPr>
-          <w:b/>
-          <w:sz w:val="24"/>
-          <w:lang w:val="en-US"/>
-        </w:rPr>
-        <w:lastRenderedPageBreak/>
-        <w:t>Sequence diagram</w:t>
-      </w:r>
-      <w:r>
-        <w:rPr>
-          <w:b/>
-          <w:sz w:val="24"/>
-          <w:lang w:val="en-US"/>
-        </w:rPr>
-        <w:t>:</w:t>
-      </w:r>
-    </w:p>
-    <w:p>
-      <w:pPr>
-        <w:rPr>
-          <w:b/>
-          <w:sz w:val="24"/>
-          <w:lang w:val="en-US"/>
-        </w:rPr>
-      </w:pPr>
-    </w:p>
-    <w:p>
-      <w:pPr>
-        <w:pStyle w:val="ListParagraph"/>
-        <w:numPr>
-          <w:ilvl w:val="0"/>
-          <w:numId w:val="16"/>
-        </w:numPr>
-        <w:rPr>
-          <w:lang w:val="en-US"/>
-        </w:rPr>
-      </w:pPr>
-      <w:r>
-        <w:rPr>
-          <w:lang w:val="en-US"/>
-        </w:rPr>
-        <w:t>Create new account</w:t>
-      </w:r>
-    </w:p>
-    <w:p>
-      <w:pPr>
-        <w:jc w:val="center"/>
-        <w:rPr>
-          <w:lang w:val="en-US"/>
-        </w:rPr>
-      </w:pPr>
-      <w:r>
-        <w:rPr>
           <w:noProof/>
           <w:lang w:eastAsia="pl-PL"/>
         </w:rPr>
         <w:drawing>
-          <wp:inline distT="0" distB="0" distL="0" distR="0" wp14:anchorId="1244FA50" wp14:editId="43843AEA">
-            <wp:extent cx="3402936" cy="1812943"/>
-            <wp:effectExtent l="0" t="0" r="7620" b="0"/>
-            <wp:docPr id="11" name="Picture 11"/>
+          <wp:inline distT="0" distB="0" distL="0" distR="0" wp14:anchorId="0FF92392" wp14:editId="54E0F809">
+            <wp:extent cx="6419049" cy="2806626"/>
+            <wp:effectExtent l="0" t="0" r="1270" b="0"/>
+            <wp:docPr id="4" name="Picture 4"/>
             <wp:cNvGraphicFramePr>
               <a:graphicFrameLocks xmlns:a="http://schemas.openxmlformats.org/drawingml/2006/main" noChangeAspect="1"/>
             </wp:cNvGraphicFramePr>
@@ -5279,14 +6682,14 @@
                     <pic:cNvPicPr/>
                   </pic:nvPicPr>
                   <pic:blipFill rotWithShape="1">
-                    <a:blip r:embed="rId9"/>
-                    <a:srcRect l="15747" t="33579" r="38120" b="28549"/>
+                    <a:blip r:embed="rId8"/>
+                    <a:srcRect l="15826" t="30540" r="9410" b="11344"/>
                     <a:stretch/>
                   </pic:blipFill>
                   <pic:spPr bwMode="auto">
                     <a:xfrm>
                       <a:off x="0" y="0"/>
-                      <a:ext cx="3415576" cy="1819677"/>
+                      <a:ext cx="6436547" cy="2814277"/>
                     </a:xfrm>
                     <a:prstGeom prst="rect">
                       <a:avLst/>
@@ -5309,6 +6712,67 @@
     </w:p>
     <w:p>
       <w:pPr>
+        <w:rPr>
+          <w:b/>
+          <w:sz w:val="24"/>
+          <w:lang w:val="en-US"/>
+        </w:rPr>
+      </w:pPr>
+    </w:p>
+    <w:p>
+      <w:pPr>
+        <w:rPr>
+          <w:b/>
+          <w:sz w:val="24"/>
+          <w:lang w:val="en-US"/>
+        </w:rPr>
+      </w:pPr>
+      <w:r>
+        <w:rPr>
+          <w:b/>
+          <w:sz w:val="24"/>
+          <w:lang w:val="en-US"/>
+        </w:rPr>
+        <w:br w:type="page"/>
+      </w:r>
+    </w:p>
+    <w:p>
+      <w:pPr>
+        <w:rPr>
+          <w:b/>
+          <w:sz w:val="24"/>
+          <w:lang w:val="en-US"/>
+        </w:rPr>
+      </w:pPr>
+      <w:r>
+        <w:rPr>
+          <w:b/>
+          <w:sz w:val="24"/>
+          <w:lang w:val="en-US"/>
+        </w:rPr>
+        <w:lastRenderedPageBreak/>
+        <w:t>Sequence diagram</w:t>
+      </w:r>
+      <w:r>
+        <w:rPr>
+          <w:b/>
+          <w:sz w:val="24"/>
+          <w:lang w:val="en-US"/>
+        </w:rPr>
+        <w:t>:</w:t>
+      </w:r>
+    </w:p>
+    <w:p>
+      <w:pPr>
+        <w:rPr>
+          <w:b/>
+          <w:sz w:val="24"/>
+          <w:lang w:val="en-US"/>
+        </w:rPr>
+      </w:pPr>
+    </w:p>
+    <w:p>
+      <w:pPr>
         <w:pStyle w:val="ListParagraph"/>
         <w:numPr>
           <w:ilvl w:val="0"/>
@@ -5322,7 +6786,7 @@
         <w:rPr>
           <w:lang w:val="en-US"/>
         </w:rPr>
-        <w:t>Delete account</w:t>
+        <w:t>Create new account</w:t>
       </w:r>
     </w:p>
     <w:p>
@@ -5338,10 +6802,10 @@
           <w:lang w:eastAsia="pl-PL"/>
         </w:rPr>
         <w:drawing>
-          <wp:inline distT="0" distB="0" distL="0" distR="0" wp14:anchorId="73F7C737" wp14:editId="6848716A">
-            <wp:extent cx="4659783" cy="2062886"/>
-            <wp:effectExtent l="0" t="0" r="7620" b="0"/>
-            <wp:docPr id="25" name="Picture 25"/>
+          <wp:inline distT="0" distB="0" distL="0" distR="0" wp14:anchorId="3C3F322A" wp14:editId="15CCD99E">
+            <wp:extent cx="4640409" cy="2509114"/>
+            <wp:effectExtent l="0" t="0" r="8255" b="5715"/>
+            <wp:docPr id="3" name="Picture 3"/>
             <wp:cNvGraphicFramePr>
               <a:graphicFrameLocks xmlns:a="http://schemas.openxmlformats.org/drawingml/2006/main" noChangeAspect="1"/>
             </wp:cNvGraphicFramePr>
@@ -5353,14 +6817,14 @@
                     <pic:cNvPicPr/>
                   </pic:nvPicPr>
                   <pic:blipFill rotWithShape="1">
-                    <a:blip r:embed="rId10"/>
-                    <a:srcRect l="8585" t="27089" r="21296" b="21981"/>
+                    <a:blip r:embed="rId9"/>
+                    <a:srcRect l="18272" t="35193" r="28999" b="19901"/>
                     <a:stretch/>
                   </pic:blipFill>
                   <pic:spPr bwMode="auto">
                     <a:xfrm>
                       <a:off x="0" y="0"/>
-                      <a:ext cx="4659998" cy="2062981"/>
+                      <a:ext cx="4650335" cy="2514481"/>
                     </a:xfrm>
                     <a:prstGeom prst="rect">
                       <a:avLst/>
@@ -5396,7 +6860,7 @@
         <w:rPr>
           <w:lang w:val="en-US"/>
         </w:rPr>
-        <w:t>Log in</w:t>
+        <w:t>Delete account</w:t>
       </w:r>
     </w:p>
     <w:p>
@@ -5412,10 +6876,10 @@
           <w:lang w:eastAsia="pl-PL"/>
         </w:rPr>
         <w:drawing>
-          <wp:inline distT="0" distB="0" distL="0" distR="0" wp14:anchorId="64CE494C" wp14:editId="63699173">
-            <wp:extent cx="3560654" cy="2050793"/>
-            <wp:effectExtent l="0" t="0" r="1905" b="6985"/>
-            <wp:docPr id="19" name="Picture 19"/>
+          <wp:inline distT="0" distB="0" distL="0" distR="0" wp14:anchorId="35BF0468" wp14:editId="1AA17C4F">
+            <wp:extent cx="4840158" cy="2062886"/>
+            <wp:effectExtent l="0" t="0" r="0" b="0"/>
+            <wp:docPr id="5" name="Picture 5"/>
             <wp:cNvGraphicFramePr>
               <a:graphicFrameLocks xmlns:a="http://schemas.openxmlformats.org/drawingml/2006/main" noChangeAspect="1"/>
             </wp:cNvGraphicFramePr>
@@ -5427,14 +6891,14 @@
                     <pic:cNvPicPr/>
                   </pic:nvPicPr>
                   <pic:blipFill rotWithShape="1">
-                    <a:blip r:embed="rId11"/>
-                    <a:srcRect l="17815" t="47550" r="34541" b="10165"/>
+                    <a:blip r:embed="rId10"/>
+                    <a:srcRect l="9026" t="41087" r="24588" b="14350"/>
                     <a:stretch/>
                   </pic:blipFill>
                   <pic:spPr bwMode="auto">
                     <a:xfrm>
                       <a:off x="0" y="0"/>
-                      <a:ext cx="3568130" cy="2055099"/>
+                      <a:ext cx="4858733" cy="2070803"/>
                     </a:xfrm>
                     <a:prstGeom prst="rect">
                       <a:avLst/>
@@ -5457,64 +6921,6 @@
     </w:p>
     <w:p>
       <w:pPr>
-        <w:jc w:val="center"/>
-        <w:rPr>
-          <w:lang w:val="en-US"/>
-        </w:rPr>
-      </w:pPr>
-    </w:p>
-    <w:p>
-      <w:pPr>
-        <w:jc w:val="center"/>
-        <w:rPr>
-          <w:lang w:val="en-US"/>
-        </w:rPr>
-      </w:pPr>
-    </w:p>
-    <w:p>
-      <w:pPr>
-        <w:jc w:val="center"/>
-        <w:rPr>
-          <w:lang w:val="en-US"/>
-        </w:rPr>
-      </w:pPr>
-    </w:p>
-    <w:p>
-      <w:pPr>
-        <w:jc w:val="center"/>
-        <w:rPr>
-          <w:lang w:val="en-US"/>
-        </w:rPr>
-      </w:pPr>
-    </w:p>
-    <w:p>
-      <w:pPr>
-        <w:jc w:val="center"/>
-        <w:rPr>
-          <w:lang w:val="en-US"/>
-        </w:rPr>
-      </w:pPr>
-    </w:p>
-    <w:p>
-      <w:pPr>
-        <w:jc w:val="center"/>
-        <w:rPr>
-          <w:lang w:val="en-US"/>
-        </w:rPr>
-      </w:pPr>
-    </w:p>
-    <w:p>
-      <w:pPr>
-        <w:jc w:val="center"/>
-        <w:rPr>
-          <w:lang w:val="en-US"/>
-        </w:rPr>
-      </w:pPr>
-      <w:bookmarkStart w:id="0" w:name="_GoBack"/>
-      <w:bookmarkEnd w:id="0"/>
-    </w:p>
-    <w:p>
-      <w:pPr>
         <w:pStyle w:val="ListParagraph"/>
         <w:numPr>
           <w:ilvl w:val="0"/>
@@ -5528,8 +6934,7 @@
         <w:rPr>
           <w:lang w:val="en-US"/>
         </w:rPr>
-        <w:lastRenderedPageBreak/>
-        <w:t>Log out</w:t>
+        <w:t>Log in</w:t>
       </w:r>
     </w:p>
     <w:p>
@@ -5545,10 +6950,140 @@
           <w:lang w:eastAsia="pl-PL"/>
         </w:rPr>
         <w:drawing>
-          <wp:inline distT="0" distB="0" distL="0" distR="0" wp14:anchorId="2F347212" wp14:editId="72A40828">
-            <wp:extent cx="3351038" cy="1775944"/>
-            <wp:effectExtent l="0" t="0" r="1905" b="0"/>
-            <wp:docPr id="22" name="Picture 22"/>
+          <wp:inline distT="0" distB="0" distL="0" distR="0" wp14:anchorId="588E6449" wp14:editId="0D95B9E4">
+            <wp:extent cx="4666603" cy="2596896"/>
+            <wp:effectExtent l="0" t="0" r="1270" b="0"/>
+            <wp:docPr id="7" name="Picture 7"/>
+            <wp:cNvGraphicFramePr>
+              <a:graphicFrameLocks xmlns:a="http://schemas.openxmlformats.org/drawingml/2006/main" noChangeAspect="1"/>
+            </wp:cNvGraphicFramePr>
+            <a:graphic xmlns:a="http://schemas.openxmlformats.org/drawingml/2006/main">
+              <a:graphicData uri="http://schemas.openxmlformats.org/drawingml/2006/picture">
+                <pic:pic xmlns:pic="http://schemas.openxmlformats.org/drawingml/2006/picture">
+                  <pic:nvPicPr>
+                    <pic:cNvPr id="1" name=""/>
+                    <pic:cNvPicPr/>
+                  </pic:nvPicPr>
+                  <pic:blipFill rotWithShape="1">
+                    <a:blip r:embed="rId11"/>
+                    <a:srcRect l="20914" t="33979" r="26472" b="19905"/>
+                    <a:stretch/>
+                  </pic:blipFill>
+                  <pic:spPr bwMode="auto">
+                    <a:xfrm>
+                      <a:off x="0" y="0"/>
+                      <a:ext cx="4679658" cy="2604161"/>
+                    </a:xfrm>
+                    <a:prstGeom prst="rect">
+                      <a:avLst/>
+                    </a:prstGeom>
+                    <a:ln>
+                      <a:noFill/>
+                    </a:ln>
+                    <a:extLst>
+                      <a:ext uri="{53640926-AAD7-44D8-BBD7-CCE9431645EC}">
+                        <a14:shadowObscured xmlns:a14="http://schemas.microsoft.com/office/drawing/2010/main"/>
+                      </a:ext>
+                    </a:extLst>
+                  </pic:spPr>
+                </pic:pic>
+              </a:graphicData>
+            </a:graphic>
+          </wp:inline>
+        </w:drawing>
+      </w:r>
+    </w:p>
+    <w:p>
+      <w:pPr>
+        <w:jc w:val="center"/>
+        <w:rPr>
+          <w:lang w:val="en-US"/>
+        </w:rPr>
+      </w:pPr>
+    </w:p>
+    <w:p>
+      <w:pPr>
+        <w:jc w:val="center"/>
+        <w:rPr>
+          <w:lang w:val="en-US"/>
+        </w:rPr>
+      </w:pPr>
+    </w:p>
+    <w:p>
+      <w:pPr>
+        <w:jc w:val="center"/>
+        <w:rPr>
+          <w:lang w:val="en-US"/>
+        </w:rPr>
+      </w:pPr>
+    </w:p>
+    <w:p>
+      <w:pPr>
+        <w:jc w:val="center"/>
+        <w:rPr>
+          <w:lang w:val="en-US"/>
+        </w:rPr>
+      </w:pPr>
+    </w:p>
+    <w:p>
+      <w:pPr>
+        <w:jc w:val="center"/>
+        <w:rPr>
+          <w:lang w:val="en-US"/>
+        </w:rPr>
+      </w:pPr>
+    </w:p>
+    <w:p>
+      <w:pPr>
+        <w:jc w:val="center"/>
+        <w:rPr>
+          <w:lang w:val="en-US"/>
+        </w:rPr>
+      </w:pPr>
+    </w:p>
+    <w:p>
+      <w:pPr>
+        <w:jc w:val="center"/>
+        <w:rPr>
+          <w:lang w:val="en-US"/>
+        </w:rPr>
+      </w:pPr>
+    </w:p>
+    <w:p>
+      <w:pPr>
+        <w:pStyle w:val="ListParagraph"/>
+        <w:numPr>
+          <w:ilvl w:val="0"/>
+          <w:numId w:val="16"/>
+        </w:numPr>
+        <w:rPr>
+          <w:lang w:val="en-US"/>
+        </w:rPr>
+      </w:pPr>
+      <w:r>
+        <w:rPr>
+          <w:lang w:val="en-US"/>
+        </w:rPr>
+        <w:t>Log out</w:t>
+      </w:r>
+    </w:p>
+    <w:p>
+      <w:pPr>
+        <w:jc w:val="center"/>
+        <w:rPr>
+          <w:lang w:val="en-US"/>
+        </w:rPr>
+      </w:pPr>
+      <w:r>
+        <w:rPr>
+          <w:noProof/>
+          <w:lang w:eastAsia="pl-PL"/>
+        </w:rPr>
+        <w:drawing>
+          <wp:inline distT="0" distB="0" distL="0" distR="0" wp14:anchorId="5038AC7E" wp14:editId="231674CD">
+            <wp:extent cx="4895602" cy="2509113"/>
+            <wp:effectExtent l="0" t="0" r="635" b="5715"/>
+            <wp:docPr id="8" name="Picture 8"/>
             <wp:cNvGraphicFramePr>
               <a:graphicFrameLocks xmlns:a="http://schemas.openxmlformats.org/drawingml/2006/main" noChangeAspect="1"/>
             </wp:cNvGraphicFramePr>
@@ -5561,13 +7096,13 @@
                   </pic:nvPicPr>
                   <pic:blipFill rotWithShape="1">
                     <a:blip r:embed="rId12"/>
-                    <a:srcRect l="11850" t="48040" r="37724" b="10779"/>
+                    <a:srcRect l="14089" t="34152" r="28777" b="19727"/>
                     <a:stretch/>
                   </pic:blipFill>
                   <pic:spPr bwMode="auto">
                     <a:xfrm>
                       <a:off x="0" y="0"/>
-                      <a:ext cx="3351317" cy="1776092"/>
+                      <a:ext cx="4906561" cy="2514730"/>
                     </a:xfrm>
                     <a:prstGeom prst="rect">
                       <a:avLst/>
@@ -5701,10 +7236,10 @@
           <w:lang w:eastAsia="pl-PL"/>
         </w:rPr>
         <w:drawing>
-          <wp:inline distT="0" distB="0" distL="0" distR="0" wp14:anchorId="2A172D64" wp14:editId="0DEE6230">
-            <wp:extent cx="4117442" cy="1479954"/>
-            <wp:effectExtent l="0" t="0" r="0" b="6350"/>
-            <wp:docPr id="15" name="Picture 15"/>
+          <wp:inline distT="0" distB="0" distL="0" distR="0" wp14:anchorId="593BFA21" wp14:editId="3489D43F">
+            <wp:extent cx="4674413" cy="1675181"/>
+            <wp:effectExtent l="0" t="0" r="0" b="1270"/>
+            <wp:docPr id="9" name="Picture 9"/>
             <wp:cNvGraphicFramePr>
               <a:graphicFrameLocks xmlns:a="http://schemas.openxmlformats.org/drawingml/2006/main" noChangeAspect="1"/>
             </wp:cNvGraphicFramePr>
@@ -5717,13 +7252,13 @@
                   </pic:nvPicPr>
                   <pic:blipFill rotWithShape="1">
                     <a:blip r:embed="rId14"/>
-                    <a:srcRect l="7555" t="49511" r="30486" b="16173"/>
+                    <a:srcRect l="9246" t="35193" r="20412" b="25103"/>
                     <a:stretch/>
                   </pic:blipFill>
                   <pic:spPr bwMode="auto">
                     <a:xfrm>
                       <a:off x="0" y="0"/>
-                      <a:ext cx="4117712" cy="1480051"/>
+                      <a:ext cx="4674892" cy="1675353"/>
                     </a:xfrm>
                     <a:prstGeom prst="rect">
                       <a:avLst/>
@@ -5782,11 +7317,12 @@
           <w:noProof/>
           <w:lang w:eastAsia="pl-PL"/>
         </w:rPr>
+        <w:lastRenderedPageBreak/>
         <w:drawing>
-          <wp:inline distT="0" distB="0" distL="0" distR="0" wp14:anchorId="73975405" wp14:editId="0F7F2A3F">
-            <wp:extent cx="4424005" cy="1601521"/>
-            <wp:effectExtent l="0" t="0" r="0" b="0"/>
-            <wp:docPr id="4" name="Picture 4"/>
+          <wp:inline distT="0" distB="0" distL="0" distR="0" wp14:anchorId="4428CB72" wp14:editId="13F16587">
+            <wp:extent cx="5119419" cy="1806854"/>
+            <wp:effectExtent l="0" t="0" r="5080" b="3175"/>
+            <wp:docPr id="10" name="Picture 10"/>
             <wp:cNvGraphicFramePr>
               <a:graphicFrameLocks xmlns:a="http://schemas.openxmlformats.org/drawingml/2006/main" noChangeAspect="1"/>
             </wp:cNvGraphicFramePr>
@@ -5799,13 +7335,13 @@
                   </pic:nvPicPr>
                   <pic:blipFill rotWithShape="1">
                     <a:blip r:embed="rId15"/>
-                    <a:srcRect l="10339" t="47672" r="23087" b="15191"/>
+                    <a:srcRect l="13208" t="34152" r="11934" b="24235"/>
                     <a:stretch/>
                   </pic:blipFill>
                   <pic:spPr bwMode="auto">
                     <a:xfrm>
                       <a:off x="0" y="0"/>
-                      <a:ext cx="4424439" cy="1601678"/>
+                      <a:ext cx="5125183" cy="1808888"/>
                     </a:xfrm>
                     <a:prstGeom prst="rect">
                       <a:avLst/>
@@ -5828,23 +7364,6 @@
     </w:p>
     <w:p>
       <w:pPr>
-        <w:jc w:val="center"/>
-        <w:rPr>
-          <w:lang w:val="en-US"/>
-        </w:rPr>
-      </w:pPr>
-    </w:p>
-    <w:p>
-      <w:pPr>
-        <w:jc w:val="center"/>
-        <w:rPr>
-          <w:lang w:val="en-US"/>
-        </w:rPr>
-      </w:pPr>
-    </w:p>
-    <w:p>
-      <w:pPr>
-        <w:jc w:val="center"/>
         <w:rPr>
           <w:lang w:val="en-US"/>
         </w:rPr>
@@ -5888,10 +7407,10 @@
           <w:lang w:eastAsia="pl-PL"/>
         </w:rPr>
         <w:drawing>
-          <wp:inline distT="0" distB="0" distL="0" distR="0" wp14:anchorId="52E2AF6C" wp14:editId="5D70A60A">
-            <wp:extent cx="4523105" cy="1596236"/>
-            <wp:effectExtent l="0" t="0" r="0" b="4445"/>
-            <wp:docPr id="24" name="Picture 24"/>
+          <wp:inline distT="0" distB="0" distL="0" distR="0" wp14:anchorId="3B42B517" wp14:editId="0AEA2DE9">
+            <wp:extent cx="5356670" cy="1894637"/>
+            <wp:effectExtent l="0" t="0" r="0" b="0"/>
+            <wp:docPr id="12" name="Picture 12"/>
             <wp:cNvGraphicFramePr>
               <a:graphicFrameLocks xmlns:a="http://schemas.openxmlformats.org/drawingml/2006/main" noChangeAspect="1"/>
             </wp:cNvGraphicFramePr>
@@ -5904,13 +7423,13 @@
                   </pic:nvPicPr>
                   <pic:blipFill rotWithShape="1">
                     <a:blip r:embed="rId16"/>
-                    <a:srcRect l="6124" t="53923" r="25785" b="9049"/>
+                    <a:srcRect l="7925" t="40220" r="14578" b="16608"/>
                     <a:stretch/>
                   </pic:blipFill>
                   <pic:spPr bwMode="auto">
                     <a:xfrm>
                       <a:off x="0" y="0"/>
-                      <a:ext cx="4525257" cy="1596995"/>
+                      <a:ext cx="5363188" cy="1896943"/>
                     </a:xfrm>
                     <a:prstGeom prst="rect">
                       <a:avLst/>

</xml_diff>